<commit_message>
Only Documents are left
</commit_message>
<xml_diff>
--- a/Documents/BgradeDocs.docx
+++ b/Documents/BgradeDocs.docx
@@ -5,14 +5,11 @@
     <w:p>
       <w:pPr>
         <w:pStyle w:val="a3"/>
+      </w:pPr>
+      <w:r>
         <w:rPr>
           <w:rFonts w:hint="eastAsia"/>
         </w:rPr>
-      </w:pPr>
-      <w:r>
-        <w:rPr>
-          <w:rFonts w:hint="eastAsia"/>
-        </w:rPr>
         <w:t>Particle</w:t>
       </w:r>
     </w:p>
@@ -24,9 +21,6 @@
           <w:numId w:val="2"/>
         </w:numPr>
         <w:ind w:leftChars="0"/>
-        <w:rPr>
-          <w:rFonts w:hint="eastAsia"/>
-        </w:rPr>
       </w:pPr>
       <w:r>
         <w:rPr>
@@ -288,18 +282,40 @@
           <w:numId w:val="2"/>
         </w:numPr>
         <w:ind w:leftChars="0"/>
+      </w:pPr>
+      <w:r>
         <w:rPr>
           <w:rFonts w:hint="eastAsia"/>
         </w:rPr>
+        <w:t xml:space="preserve">At the same time, </w:t>
+      </w:r>
+      <w:r>
+        <w:t>I add an array of Particle.</w:t>
+      </w:r>
+    </w:p>
+    <w:p>
+      <w:pPr>
+        <w:pStyle w:val="a4"/>
+        <w:numPr>
+          <w:ilvl w:val="1"/>
+          <w:numId w:val="2"/>
+        </w:numPr>
+        <w:ind w:leftChars="0"/>
       </w:pPr>
       <w:r>
         <w:rPr>
           <w:rFonts w:hint="eastAsia"/>
         </w:rPr>
-        <w:t xml:space="preserve">At the same time, </w:t>
-      </w:r>
-      <w:r>
-        <w:t>I add an array of Particle.</w:t>
+        <w:t xml:space="preserve">Currently the size of it is 500. </w:t>
+      </w:r>
+      <w:r>
+        <w:t xml:space="preserve">It is a given number from the particle tutorial website that I referenced. It can be changed </w:t>
+      </w:r>
+      <w:r>
+        <w:t>arbitrarily</w:t>
+      </w:r>
+      <w:r>
+        <w:t>.</w:t>
       </w:r>
     </w:p>
     <w:p>
@@ -310,34 +326,6 @@
           <w:numId w:val="2"/>
         </w:numPr>
         <w:ind w:leftChars="0"/>
-      </w:pPr>
-      <w:r>
-        <w:rPr>
-          <w:rFonts w:hint="eastAsia"/>
-        </w:rPr>
-        <w:t xml:space="preserve">Currently the size of it is 500. </w:t>
-      </w:r>
-      <w:r>
-        <w:t xml:space="preserve">It is a given number from the particle tutorial website that I referenced. It can be changed </w:t>
-      </w:r>
-      <w:r>
-        <w:t>arbitrarily</w:t>
-      </w:r>
-      <w:r>
-        <w:t>.</w:t>
-      </w:r>
-    </w:p>
-    <w:p>
-      <w:pPr>
-        <w:pStyle w:val="a4"/>
-        <w:numPr>
-          <w:ilvl w:val="1"/>
-          <w:numId w:val="2"/>
-        </w:numPr>
-        <w:ind w:leftChars="0"/>
-        <w:rPr>
-          <w:rFonts w:hint="eastAsia"/>
-        </w:rPr>
       </w:pPr>
       <w:r>
         <w:rPr>
@@ -522,9 +510,6 @@
           <w:numId w:val="2"/>
         </w:numPr>
         <w:ind w:leftChars="0"/>
-        <w:rPr>
-          <w:rFonts w:hint="eastAsia"/>
-        </w:rPr>
       </w:pPr>
       <w:r>
         <w:t>Loop try to find the index of unused particle from particle array</w:t>
@@ -557,25 +542,19 @@
       </w:r>
       <w:proofErr w:type="gramEnd"/>
       <w:r>
-        <w:t xml:space="preserve">) and </w:t>
-      </w:r>
-      <w:r>
+        <w:t>) and initialize it again.</w:t>
+      </w:r>
+    </w:p>
+    <w:p>
+      <w:pPr>
+        <w:pStyle w:val="a4"/>
+        <w:ind w:leftChars="0" w:left="1200"/>
+      </w:pPr>
+      <w:r>
+        <w:rPr>
+          <w:noProof/>
+        </w:rPr>
         <w:lastRenderedPageBreak/>
-        <w:t>initialize it again.</w:t>
-      </w:r>
-    </w:p>
-    <w:p>
-      <w:pPr>
-        <w:pStyle w:val="a4"/>
-        <w:ind w:leftChars="0" w:left="1200"/>
-        <w:rPr>
-          <w:rFonts w:hint="eastAsia"/>
-        </w:rPr>
-      </w:pPr>
-      <w:r>
-        <w:rPr>
-          <w:noProof/>
-        </w:rPr>
         <w:drawing>
           <wp:anchor distT="0" distB="0" distL="114300" distR="114300" simplePos="0" relativeHeight="251662336" behindDoc="0" locked="0" layoutInCell="1" allowOverlap="1">
             <wp:simplePos x="0" y="0"/>
@@ -688,9 +667,15 @@
     <w:p>
       <w:pPr>
         <w:pStyle w:val="a4"/>
-        <w:ind w:leftChars="0" w:left="1200"/>
+        <w:numPr>
+          <w:ilvl w:val="1"/>
+          <w:numId w:val="2"/>
+        </w:numPr>
+        <w:ind w:leftChars="0"/>
         <w:rPr>
           <w:rFonts w:hint="eastAsia"/>
+          <w:color w:val="0000FF"/>
+          <w:u w:val="single"/>
         </w:rPr>
       </w:pPr>
       <w:r>
@@ -701,17 +686,840 @@
           <w:rPr>
             <w:rStyle w:val="a5"/>
           </w:rPr>
-          <w:t>https://learnopengl.com/In-Practice/2</w:t>
-        </w:r>
-        <w:bookmarkStart w:id="0" w:name="_GoBack"/>
-        <w:bookmarkEnd w:id="0"/>
-        <w:r>
-          <w:rPr>
-            <w:rStyle w:val="a5"/>
-          </w:rPr>
-          <w:t>D-Game/Particles</w:t>
+          <w:t>https://learnopengl.com/In-Practice/2D-Game/Particles</w:t>
         </w:r>
       </w:hyperlink>
+    </w:p>
+    <w:p>
+      <w:pPr>
+        <w:widowControl/>
+        <w:wordWrap/>
+        <w:autoSpaceDE/>
+        <w:autoSpaceDN/>
+      </w:pPr>
+      <w:r>
+        <w:br w:type="page"/>
+      </w:r>
+    </w:p>
+    <w:p>
+      <w:pPr>
+        <w:pStyle w:val="a4"/>
+        <w:numPr>
+          <w:ilvl w:val="0"/>
+          <w:numId w:val="2"/>
+        </w:numPr>
+        <w:ind w:leftChars="0"/>
+      </w:pPr>
+      <w:r>
+        <w:lastRenderedPageBreak/>
+        <w:t xml:space="preserve">How did I </w:t>
+      </w:r>
+      <w:r>
+        <w:rPr>
+          <w:rFonts w:hint="eastAsia"/>
+        </w:rPr>
+        <w:t xml:space="preserve">make </w:t>
+      </w:r>
+      <w:r>
+        <w:t>another particle</w:t>
+      </w:r>
+    </w:p>
+    <w:p>
+      <w:pPr>
+        <w:pStyle w:val="a4"/>
+        <w:ind w:leftChars="0" w:left="760"/>
+      </w:pPr>
+    </w:p>
+    <w:p>
+      <w:pPr>
+        <w:pStyle w:val="a4"/>
+        <w:ind w:leftChars="0" w:left="760"/>
+      </w:pPr>
+      <w:r>
+        <w:rPr>
+          <w:noProof/>
+        </w:rPr>
+        <w:drawing>
+          <wp:anchor distT="0" distB="0" distL="114300" distR="114300" simplePos="0" relativeHeight="251667456" behindDoc="0" locked="0" layoutInCell="1" allowOverlap="1">
+            <wp:simplePos x="0" y="0"/>
+            <wp:positionH relativeFrom="margin">
+              <wp:align>center</wp:align>
+            </wp:positionH>
+            <wp:positionV relativeFrom="paragraph">
+              <wp:posOffset>328295</wp:posOffset>
+            </wp:positionV>
+            <wp:extent cx="4914900" cy="2819400"/>
+            <wp:effectExtent l="0" t="0" r="0" b="0"/>
+            <wp:wrapTopAndBottom/>
+            <wp:docPr id="2" name="그림 2"/>
+            <wp:cNvGraphicFramePr>
+              <a:graphicFrameLocks xmlns:a="http://schemas.openxmlformats.org/drawingml/2006/main" noChangeAspect="1"/>
+            </wp:cNvGraphicFramePr>
+            <a:graphic xmlns:a="http://schemas.openxmlformats.org/drawingml/2006/main">
+              <a:graphicData uri="http://schemas.openxmlformats.org/drawingml/2006/picture">
+                <pic:pic xmlns:pic="http://schemas.openxmlformats.org/drawingml/2006/picture">
+                  <pic:nvPicPr>
+                    <pic:cNvPr id="1" name=""/>
+                    <pic:cNvPicPr/>
+                  </pic:nvPicPr>
+                  <pic:blipFill>
+                    <a:blip r:embed="rId11">
+                      <a:extLst>
+                        <a:ext uri="{28A0092B-C50C-407E-A947-70E740481C1C}">
+                          <a14:useLocalDpi xmlns:a14="http://schemas.microsoft.com/office/drawing/2010/main" val="0"/>
+                        </a:ext>
+                      </a:extLst>
+                    </a:blip>
+                    <a:stretch>
+                      <a:fillRect/>
+                    </a:stretch>
+                  </pic:blipFill>
+                  <pic:spPr>
+                    <a:xfrm>
+                      <a:off x="0" y="0"/>
+                      <a:ext cx="4914900" cy="2819400"/>
+                    </a:xfrm>
+                    <a:prstGeom prst="rect">
+                      <a:avLst/>
+                    </a:prstGeom>
+                  </pic:spPr>
+                </pic:pic>
+              </a:graphicData>
+            </a:graphic>
+          </wp:anchor>
+        </w:drawing>
+      </w:r>
+    </w:p>
+    <w:p>
+      <w:pPr>
+        <w:pStyle w:val="a4"/>
+        <w:ind w:leftChars="0" w:left="1200"/>
+      </w:pPr>
+    </w:p>
+    <w:p>
+      <w:pPr>
+        <w:pStyle w:val="a4"/>
+        <w:numPr>
+          <w:ilvl w:val="1"/>
+          <w:numId w:val="2"/>
+        </w:numPr>
+        <w:ind w:leftChars="0"/>
+      </w:pPr>
+      <w:r>
+        <w:rPr>
+          <w:rFonts w:hint="eastAsia"/>
+        </w:rPr>
+        <w:t>Poison pot</w:t>
+      </w:r>
+    </w:p>
+    <w:p>
+      <w:pPr>
+        <w:pStyle w:val="a4"/>
+        <w:numPr>
+          <w:ilvl w:val="2"/>
+          <w:numId w:val="2"/>
+        </w:numPr>
+        <w:ind w:leftChars="0"/>
+      </w:pPr>
+      <w:r>
+        <w:t>Everything is based on example particle.</w:t>
+      </w:r>
+    </w:p>
+    <w:p>
+      <w:pPr>
+        <w:pStyle w:val="a4"/>
+        <w:numPr>
+          <w:ilvl w:val="2"/>
+          <w:numId w:val="2"/>
+        </w:numPr>
+        <w:ind w:leftChars="0"/>
+      </w:pPr>
+      <w:r>
+        <w:rPr>
+          <w:noProof/>
+        </w:rPr>
+        <w:drawing>
+          <wp:anchor distT="0" distB="0" distL="114300" distR="114300" simplePos="0" relativeHeight="251663360" behindDoc="0" locked="0" layoutInCell="1" allowOverlap="1">
+            <wp:simplePos x="0" y="0"/>
+            <wp:positionH relativeFrom="page">
+              <wp:align>left</wp:align>
+            </wp:positionH>
+            <wp:positionV relativeFrom="paragraph">
+              <wp:posOffset>339090</wp:posOffset>
+            </wp:positionV>
+            <wp:extent cx="7622230" cy="1141730"/>
+            <wp:effectExtent l="0" t="0" r="0" b="1270"/>
+            <wp:wrapSquare wrapText="bothSides"/>
+            <wp:docPr id="3" name="그림 3"/>
+            <wp:cNvGraphicFramePr>
+              <a:graphicFrameLocks xmlns:a="http://schemas.openxmlformats.org/drawingml/2006/main" noChangeAspect="1"/>
+            </wp:cNvGraphicFramePr>
+            <a:graphic xmlns:a="http://schemas.openxmlformats.org/drawingml/2006/main">
+              <a:graphicData uri="http://schemas.openxmlformats.org/drawingml/2006/picture">
+                <pic:pic xmlns:pic="http://schemas.openxmlformats.org/drawingml/2006/picture">
+                  <pic:nvPicPr>
+                    <pic:cNvPr id="1" name=""/>
+                    <pic:cNvPicPr/>
+                  </pic:nvPicPr>
+                  <pic:blipFill>
+                    <a:blip r:embed="rId12">
+                      <a:extLst>
+                        <a:ext uri="{28A0092B-C50C-407E-A947-70E740481C1C}">
+                          <a14:useLocalDpi xmlns:a14="http://schemas.microsoft.com/office/drawing/2010/main" val="0"/>
+                        </a:ext>
+                      </a:extLst>
+                    </a:blip>
+                    <a:stretch>
+                      <a:fillRect/>
+                    </a:stretch>
+                  </pic:blipFill>
+                  <pic:spPr>
+                    <a:xfrm>
+                      <a:off x="0" y="0"/>
+                      <a:ext cx="7622230" cy="1141730"/>
+                    </a:xfrm>
+                    <a:prstGeom prst="rect">
+                      <a:avLst/>
+                    </a:prstGeom>
+                  </pic:spPr>
+                </pic:pic>
+              </a:graphicData>
+            </a:graphic>
+            <wp14:sizeRelH relativeFrom="margin">
+              <wp14:pctWidth>0</wp14:pctWidth>
+            </wp14:sizeRelH>
+            <wp14:sizeRelV relativeFrom="margin">
+              <wp14:pctHeight>0</wp14:pctHeight>
+            </wp14:sizeRelV>
+          </wp:anchor>
+        </w:drawing>
+      </w:r>
+      <w:r>
+        <w:t>I changed on velocity, position, color when instantiate particle.</w:t>
+      </w:r>
+    </w:p>
+    <w:p>
+      <w:pPr>
+        <w:pStyle w:val="a4"/>
+        <w:ind w:leftChars="0" w:left="1600"/>
+        <w:rPr>
+          <w:rFonts w:hint="eastAsia"/>
+        </w:rPr>
+      </w:pPr>
+    </w:p>
+    <w:p>
+      <w:pPr>
+        <w:pStyle w:val="a4"/>
+        <w:numPr>
+          <w:ilvl w:val="2"/>
+          <w:numId w:val="2"/>
+        </w:numPr>
+        <w:ind w:leftChars="0"/>
+      </w:pPr>
+      <w:r>
+        <w:rPr>
+          <w:noProof/>
+        </w:rPr>
+        <w:drawing>
+          <wp:anchor distT="0" distB="0" distL="114300" distR="114300" simplePos="0" relativeHeight="251664384" behindDoc="0" locked="0" layoutInCell="1" allowOverlap="1">
+            <wp:simplePos x="0" y="0"/>
+            <wp:positionH relativeFrom="page">
+              <wp:posOffset>238125</wp:posOffset>
+            </wp:positionH>
+            <wp:positionV relativeFrom="paragraph">
+              <wp:posOffset>751205</wp:posOffset>
+            </wp:positionV>
+            <wp:extent cx="3438525" cy="660400"/>
+            <wp:effectExtent l="0" t="0" r="9525" b="6350"/>
+            <wp:wrapTopAndBottom/>
+            <wp:docPr id="4" name="그림 4"/>
+            <wp:cNvGraphicFramePr>
+              <a:graphicFrameLocks xmlns:a="http://schemas.openxmlformats.org/drawingml/2006/main" noChangeAspect="1"/>
+            </wp:cNvGraphicFramePr>
+            <a:graphic xmlns:a="http://schemas.openxmlformats.org/drawingml/2006/main">
+              <a:graphicData uri="http://schemas.openxmlformats.org/drawingml/2006/picture">
+                <pic:pic xmlns:pic="http://schemas.openxmlformats.org/drawingml/2006/picture">
+                  <pic:nvPicPr>
+                    <pic:cNvPr id="1" name=""/>
+                    <pic:cNvPicPr/>
+                  </pic:nvPicPr>
+                  <pic:blipFill>
+                    <a:blip r:embed="rId13">
+                      <a:extLst>
+                        <a:ext uri="{28A0092B-C50C-407E-A947-70E740481C1C}">
+                          <a14:useLocalDpi xmlns:a14="http://schemas.microsoft.com/office/drawing/2010/main" val="0"/>
+                        </a:ext>
+                      </a:extLst>
+                    </a:blip>
+                    <a:stretch>
+                      <a:fillRect/>
+                    </a:stretch>
+                  </pic:blipFill>
+                  <pic:spPr>
+                    <a:xfrm>
+                      <a:off x="0" y="0"/>
+                      <a:ext cx="3438525" cy="660400"/>
+                    </a:xfrm>
+                    <a:prstGeom prst="rect">
+                      <a:avLst/>
+                    </a:prstGeom>
+                  </pic:spPr>
+                </pic:pic>
+              </a:graphicData>
+            </a:graphic>
+            <wp14:sizeRelH relativeFrom="margin">
+              <wp14:pctWidth>0</wp14:pctWidth>
+            </wp14:sizeRelH>
+            <wp14:sizeRelV relativeFrom="margin">
+              <wp14:pctHeight>0</wp14:pctHeight>
+            </wp14:sizeRelV>
+          </wp:anchor>
+        </w:drawing>
+      </w:r>
+      <w:r>
+        <w:rPr>
+          <w:noProof/>
+        </w:rPr>
+        <w:drawing>
+          <wp:anchor distT="0" distB="0" distL="114300" distR="114300" simplePos="0" relativeHeight="251665408" behindDoc="0" locked="0" layoutInCell="1" allowOverlap="1">
+            <wp:simplePos x="0" y="0"/>
+            <wp:positionH relativeFrom="page">
+              <wp:posOffset>4159885</wp:posOffset>
+            </wp:positionH>
+            <wp:positionV relativeFrom="paragraph">
+              <wp:posOffset>245745</wp:posOffset>
+            </wp:positionV>
+            <wp:extent cx="2969260" cy="1581150"/>
+            <wp:effectExtent l="0" t="0" r="2540" b="0"/>
+            <wp:wrapTopAndBottom/>
+            <wp:docPr id="5" name="그림 5"/>
+            <wp:cNvGraphicFramePr>
+              <a:graphicFrameLocks xmlns:a="http://schemas.openxmlformats.org/drawingml/2006/main" noChangeAspect="1"/>
+            </wp:cNvGraphicFramePr>
+            <a:graphic xmlns:a="http://schemas.openxmlformats.org/drawingml/2006/main">
+              <a:graphicData uri="http://schemas.openxmlformats.org/drawingml/2006/picture">
+                <pic:pic xmlns:pic="http://schemas.openxmlformats.org/drawingml/2006/picture">
+                  <pic:nvPicPr>
+                    <pic:cNvPr id="1" name=""/>
+                    <pic:cNvPicPr/>
+                  </pic:nvPicPr>
+                  <pic:blipFill>
+                    <a:blip r:embed="rId14">
+                      <a:extLst>
+                        <a:ext uri="{28A0092B-C50C-407E-A947-70E740481C1C}">
+                          <a14:useLocalDpi xmlns:a14="http://schemas.microsoft.com/office/drawing/2010/main" val="0"/>
+                        </a:ext>
+                      </a:extLst>
+                    </a:blip>
+                    <a:stretch>
+                      <a:fillRect/>
+                    </a:stretch>
+                  </pic:blipFill>
+                  <pic:spPr>
+                    <a:xfrm>
+                      <a:off x="0" y="0"/>
+                      <a:ext cx="2969260" cy="1581150"/>
+                    </a:xfrm>
+                    <a:prstGeom prst="rect">
+                      <a:avLst/>
+                    </a:prstGeom>
+                  </pic:spPr>
+                </pic:pic>
+              </a:graphicData>
+            </a:graphic>
+            <wp14:sizeRelH relativeFrom="margin">
+              <wp14:pctWidth>0</wp14:pctWidth>
+            </wp14:sizeRelH>
+            <wp14:sizeRelV relativeFrom="margin">
+              <wp14:pctHeight>0</wp14:pctHeight>
+            </wp14:sizeRelV>
+          </wp:anchor>
+        </w:drawing>
+      </w:r>
+      <w:r>
+        <w:t xml:space="preserve">In update, </w:t>
+      </w:r>
+    </w:p>
+    <w:p>
+      <w:pPr>
+        <w:pStyle w:val="a4"/>
+        <w:rPr>
+          <w:rFonts w:hint="eastAsia"/>
+        </w:rPr>
+      </w:pPr>
+    </w:p>
+    <w:p>
+      <w:pPr>
+        <w:pStyle w:val="a4"/>
+        <w:numPr>
+          <w:ilvl w:val="2"/>
+          <w:numId w:val="2"/>
+        </w:numPr>
+        <w:ind w:leftChars="0"/>
+        <w:rPr>
+          <w:rFonts w:hint="eastAsia"/>
+        </w:rPr>
+      </w:pPr>
+      <w:r>
+        <w:t>P</w:t>
+      </w:r>
+      <w:r>
+        <w:rPr>
+          <w:rFonts w:hint="eastAsia"/>
+        </w:rPr>
+        <w:t xml:space="preserve">osition </w:t>
+      </w:r>
+      <w:r>
+        <w:t xml:space="preserve">update with their velocity, velocity decrease its y-axis velocity because of gravity. In addition its color is going to </w:t>
+      </w:r>
+      <w:r>
+        <w:rPr>
+          <w:rFonts w:hint="eastAsia"/>
+        </w:rPr>
+        <w:t xml:space="preserve">become </w:t>
+      </w:r>
+      <w:r>
+        <w:t>transparent.</w:t>
+      </w:r>
+    </w:p>
+    <w:p>
+      <w:pPr>
+        <w:pStyle w:val="a4"/>
+        <w:numPr>
+          <w:ilvl w:val="2"/>
+          <w:numId w:val="2"/>
+        </w:numPr>
+        <w:ind w:leftChars="0"/>
+      </w:pPr>
+      <w:r>
+        <w:rPr>
+          <w:noProof/>
+        </w:rPr>
+        <w:drawing>
+          <wp:anchor distT="0" distB="0" distL="114300" distR="114300" simplePos="0" relativeHeight="251666432" behindDoc="0" locked="0" layoutInCell="1" allowOverlap="1">
+            <wp:simplePos x="0" y="0"/>
+            <wp:positionH relativeFrom="margin">
+              <wp:align>center</wp:align>
+            </wp:positionH>
+            <wp:positionV relativeFrom="paragraph">
+              <wp:posOffset>286385</wp:posOffset>
+            </wp:positionV>
+            <wp:extent cx="4962525" cy="1533525"/>
+            <wp:effectExtent l="0" t="0" r="9525" b="9525"/>
+            <wp:wrapTopAndBottom/>
+            <wp:docPr id="6" name="그림 6"/>
+            <wp:cNvGraphicFramePr>
+              <a:graphicFrameLocks xmlns:a="http://schemas.openxmlformats.org/drawingml/2006/main" noChangeAspect="1"/>
+            </wp:cNvGraphicFramePr>
+            <a:graphic xmlns:a="http://schemas.openxmlformats.org/drawingml/2006/main">
+              <a:graphicData uri="http://schemas.openxmlformats.org/drawingml/2006/picture">
+                <pic:pic xmlns:pic="http://schemas.openxmlformats.org/drawingml/2006/picture">
+                  <pic:nvPicPr>
+                    <pic:cNvPr id="1" name=""/>
+                    <pic:cNvPicPr/>
+                  </pic:nvPicPr>
+                  <pic:blipFill>
+                    <a:blip r:embed="rId15">
+                      <a:extLst>
+                        <a:ext uri="{28A0092B-C50C-407E-A947-70E740481C1C}">
+                          <a14:useLocalDpi xmlns:a14="http://schemas.microsoft.com/office/drawing/2010/main" val="0"/>
+                        </a:ext>
+                      </a:extLst>
+                    </a:blip>
+                    <a:stretch>
+                      <a:fillRect/>
+                    </a:stretch>
+                  </pic:blipFill>
+                  <pic:spPr>
+                    <a:xfrm>
+                      <a:off x="0" y="0"/>
+                      <a:ext cx="4962525" cy="1533525"/>
+                    </a:xfrm>
+                    <a:prstGeom prst="rect">
+                      <a:avLst/>
+                    </a:prstGeom>
+                  </pic:spPr>
+                </pic:pic>
+              </a:graphicData>
+            </a:graphic>
+          </wp:anchor>
+        </w:drawing>
+      </w:r>
+      <w:r>
+        <w:t>T</w:t>
+      </w:r>
+      <w:r>
+        <w:rPr>
+          <w:rFonts w:hint="eastAsia"/>
+        </w:rPr>
+        <w:t xml:space="preserve">he </w:t>
+      </w:r>
+      <w:r>
+        <w:t>thing that I believe cool in this particle is …</w:t>
+      </w:r>
+    </w:p>
+    <w:p>
+      <w:pPr>
+        <w:pStyle w:val="a4"/>
+        <w:numPr>
+          <w:ilvl w:val="2"/>
+          <w:numId w:val="2"/>
+        </w:numPr>
+        <w:ind w:leftChars="0"/>
+      </w:pPr>
+      <w:r>
+        <w:t>I made law of action and reaction. Thus, when particles come to specific y-axis position, their y-axis velocity flipped. As a result they go to upward.</w:t>
+      </w:r>
+    </w:p>
+    <w:p>
+      <w:pPr>
+        <w:pStyle w:val="a4"/>
+        <w:ind w:leftChars="0" w:left="1600"/>
+      </w:pPr>
+      <w:r>
+        <w:rPr>
+          <w:noProof/>
+        </w:rPr>
+        <w:drawing>
+          <wp:anchor distT="0" distB="0" distL="114300" distR="114300" simplePos="0" relativeHeight="251669504" behindDoc="0" locked="0" layoutInCell="1" allowOverlap="1">
+            <wp:simplePos x="0" y="0"/>
+            <wp:positionH relativeFrom="column">
+              <wp:posOffset>161925</wp:posOffset>
+            </wp:positionH>
+            <wp:positionV relativeFrom="paragraph">
+              <wp:posOffset>1148080</wp:posOffset>
+            </wp:positionV>
+            <wp:extent cx="1733550" cy="2009775"/>
+            <wp:effectExtent l="0" t="0" r="0" b="9525"/>
+            <wp:wrapTopAndBottom/>
+            <wp:docPr id="9" name="그림 9"/>
+            <wp:cNvGraphicFramePr>
+              <a:graphicFrameLocks xmlns:a="http://schemas.openxmlformats.org/drawingml/2006/main" noChangeAspect="1"/>
+            </wp:cNvGraphicFramePr>
+            <a:graphic xmlns:a="http://schemas.openxmlformats.org/drawingml/2006/main">
+              <a:graphicData uri="http://schemas.openxmlformats.org/drawingml/2006/picture">
+                <pic:pic xmlns:pic="http://schemas.openxmlformats.org/drawingml/2006/picture">
+                  <pic:nvPicPr>
+                    <pic:cNvPr id="1" name=""/>
+                    <pic:cNvPicPr/>
+                  </pic:nvPicPr>
+                  <pic:blipFill>
+                    <a:blip r:embed="rId16">
+                      <a:extLst>
+                        <a:ext uri="{28A0092B-C50C-407E-A947-70E740481C1C}">
+                          <a14:useLocalDpi xmlns:a14="http://schemas.microsoft.com/office/drawing/2010/main" val="0"/>
+                        </a:ext>
+                      </a:extLst>
+                    </a:blip>
+                    <a:stretch>
+                      <a:fillRect/>
+                    </a:stretch>
+                  </pic:blipFill>
+                  <pic:spPr>
+                    <a:xfrm>
+                      <a:off x="0" y="0"/>
+                      <a:ext cx="1733550" cy="2009775"/>
+                    </a:xfrm>
+                    <a:prstGeom prst="rect">
+                      <a:avLst/>
+                    </a:prstGeom>
+                  </pic:spPr>
+                </pic:pic>
+              </a:graphicData>
+            </a:graphic>
+          </wp:anchor>
+        </w:drawing>
+      </w:r>
+      <w:r>
+        <w:rPr>
+          <w:noProof/>
+        </w:rPr>
+        <w:drawing>
+          <wp:anchor distT="0" distB="0" distL="114300" distR="114300" simplePos="0" relativeHeight="251668480" behindDoc="0" locked="0" layoutInCell="1" allowOverlap="1">
+            <wp:simplePos x="0" y="0"/>
+            <wp:positionH relativeFrom="margin">
+              <wp:align>right</wp:align>
+            </wp:positionH>
+            <wp:positionV relativeFrom="paragraph">
+              <wp:posOffset>363220</wp:posOffset>
+            </wp:positionV>
+            <wp:extent cx="2924175" cy="3600450"/>
+            <wp:effectExtent l="0" t="0" r="9525" b="0"/>
+            <wp:wrapTopAndBottom/>
+            <wp:docPr id="8" name="그림 8"/>
+            <wp:cNvGraphicFramePr>
+              <a:graphicFrameLocks xmlns:a="http://schemas.openxmlformats.org/drawingml/2006/main" noChangeAspect="1"/>
+            </wp:cNvGraphicFramePr>
+            <a:graphic xmlns:a="http://schemas.openxmlformats.org/drawingml/2006/main">
+              <a:graphicData uri="http://schemas.openxmlformats.org/drawingml/2006/picture">
+                <pic:pic xmlns:pic="http://schemas.openxmlformats.org/drawingml/2006/picture">
+                  <pic:nvPicPr>
+                    <pic:cNvPr id="1" name=""/>
+                    <pic:cNvPicPr/>
+                  </pic:nvPicPr>
+                  <pic:blipFill>
+                    <a:blip r:embed="rId17">
+                      <a:extLst>
+                        <a:ext uri="{28A0092B-C50C-407E-A947-70E740481C1C}">
+                          <a14:useLocalDpi xmlns:a14="http://schemas.microsoft.com/office/drawing/2010/main" val="0"/>
+                        </a:ext>
+                      </a:extLst>
+                    </a:blip>
+                    <a:stretch>
+                      <a:fillRect/>
+                    </a:stretch>
+                  </pic:blipFill>
+                  <pic:spPr>
+                    <a:xfrm>
+                      <a:off x="0" y="0"/>
+                      <a:ext cx="2924175" cy="3600450"/>
+                    </a:xfrm>
+                    <a:prstGeom prst="rect">
+                      <a:avLst/>
+                    </a:prstGeom>
+                  </pic:spPr>
+                </pic:pic>
+              </a:graphicData>
+            </a:graphic>
+          </wp:anchor>
+        </w:drawing>
+      </w:r>
+    </w:p>
+    <w:p>
+      <w:pPr>
+        <w:pStyle w:val="a4"/>
+        <w:ind w:leftChars="0" w:left="1600"/>
+      </w:pPr>
+    </w:p>
+    <w:p>
+      <w:pPr>
+        <w:pStyle w:val="a4"/>
+        <w:numPr>
+          <w:ilvl w:val="1"/>
+          <w:numId w:val="2"/>
+        </w:numPr>
+        <w:ind w:leftChars="0"/>
+      </w:pPr>
+      <w:r>
+        <w:t>Firework explosion particle</w:t>
+      </w:r>
+    </w:p>
+    <w:p>
+      <w:pPr>
+        <w:pStyle w:val="a4"/>
+        <w:numPr>
+          <w:ilvl w:val="2"/>
+          <w:numId w:val="2"/>
+        </w:numPr>
+        <w:ind w:leftChars="0"/>
+        <w:rPr>
+          <w:rFonts w:hint="eastAsia"/>
+        </w:rPr>
+      </w:pPr>
+      <w:r>
+        <w:t xml:space="preserve">There are a bunch of </w:t>
+      </w:r>
+      <w:r>
+        <w:rPr>
+          <w:rFonts w:hint="eastAsia"/>
+        </w:rPr>
+        <w:t>difference</w:t>
+      </w:r>
+      <w:r>
+        <w:rPr>
+          <w:rFonts w:hint="eastAsia"/>
+        </w:rPr>
+        <w:t xml:space="preserve"> with basic example partic</w:t>
+      </w:r>
+      <w:r>
+        <w:rPr>
+          <w:rFonts w:hint="eastAsia"/>
+        </w:rPr>
+        <w:t>le.</w:t>
+      </w:r>
+    </w:p>
+    <w:p>
+      <w:pPr>
+        <w:pStyle w:val="a4"/>
+        <w:numPr>
+          <w:ilvl w:val="2"/>
+          <w:numId w:val="2"/>
+        </w:numPr>
+        <w:ind w:leftChars="0"/>
+      </w:pPr>
+      <w:r>
+        <w:t>First of all, start position and velocity is different.</w:t>
+      </w:r>
+    </w:p>
+    <w:p>
+      <w:pPr>
+        <w:pStyle w:val="a4"/>
+        <w:numPr>
+          <w:ilvl w:val="2"/>
+          <w:numId w:val="2"/>
+        </w:numPr>
+        <w:ind w:leftChars="0"/>
+      </w:pPr>
+      <w:r>
+        <w:rPr>
+          <w:noProof/>
+        </w:rPr>
+        <w:lastRenderedPageBreak/>
+        <w:drawing>
+          <wp:anchor distT="0" distB="0" distL="114300" distR="114300" simplePos="0" relativeHeight="251671552" behindDoc="0" locked="0" layoutInCell="1" allowOverlap="1">
+            <wp:simplePos x="0" y="0"/>
+            <wp:positionH relativeFrom="margin">
+              <wp:align>center</wp:align>
+            </wp:positionH>
+            <wp:positionV relativeFrom="paragraph">
+              <wp:posOffset>3847465</wp:posOffset>
+            </wp:positionV>
+            <wp:extent cx="5731510" cy="2663190"/>
+            <wp:effectExtent l="0" t="0" r="2540" b="3810"/>
+            <wp:wrapTopAndBottom/>
+            <wp:docPr id="12" name="그림 12"/>
+            <wp:cNvGraphicFramePr>
+              <a:graphicFrameLocks xmlns:a="http://schemas.openxmlformats.org/drawingml/2006/main" noChangeAspect="1"/>
+            </wp:cNvGraphicFramePr>
+            <a:graphic xmlns:a="http://schemas.openxmlformats.org/drawingml/2006/main">
+              <a:graphicData uri="http://schemas.openxmlformats.org/drawingml/2006/picture">
+                <pic:pic xmlns:pic="http://schemas.openxmlformats.org/drawingml/2006/picture">
+                  <pic:nvPicPr>
+                    <pic:cNvPr id="1" name=""/>
+                    <pic:cNvPicPr/>
+                  </pic:nvPicPr>
+                  <pic:blipFill>
+                    <a:blip r:embed="rId18">
+                      <a:extLst>
+                        <a:ext uri="{28A0092B-C50C-407E-A947-70E740481C1C}">
+                          <a14:useLocalDpi xmlns:a14="http://schemas.microsoft.com/office/drawing/2010/main" val="0"/>
+                        </a:ext>
+                      </a:extLst>
+                    </a:blip>
+                    <a:stretch>
+                      <a:fillRect/>
+                    </a:stretch>
+                  </pic:blipFill>
+                  <pic:spPr>
+                    <a:xfrm>
+                      <a:off x="0" y="0"/>
+                      <a:ext cx="5731510" cy="2663190"/>
+                    </a:xfrm>
+                    <a:prstGeom prst="rect">
+                      <a:avLst/>
+                    </a:prstGeom>
+                  </pic:spPr>
+                </pic:pic>
+              </a:graphicData>
+            </a:graphic>
+          </wp:anchor>
+        </w:drawing>
+      </w:r>
+      <w:r>
+        <w:rPr>
+          <w:noProof/>
+        </w:rPr>
+        <w:drawing>
+          <wp:anchor distT="0" distB="0" distL="114300" distR="114300" simplePos="0" relativeHeight="251670528" behindDoc="0" locked="0" layoutInCell="1" allowOverlap="1">
+            <wp:simplePos x="0" y="0"/>
+            <wp:positionH relativeFrom="margin">
+              <wp:align>right</wp:align>
+            </wp:positionH>
+            <wp:positionV relativeFrom="paragraph">
+              <wp:posOffset>0</wp:posOffset>
+            </wp:positionV>
+            <wp:extent cx="5731510" cy="3135630"/>
+            <wp:effectExtent l="0" t="0" r="2540" b="7620"/>
+            <wp:wrapTopAndBottom/>
+            <wp:docPr id="11" name="그림 11"/>
+            <wp:cNvGraphicFramePr>
+              <a:graphicFrameLocks xmlns:a="http://schemas.openxmlformats.org/drawingml/2006/main" noChangeAspect="1"/>
+            </wp:cNvGraphicFramePr>
+            <a:graphic xmlns:a="http://schemas.openxmlformats.org/drawingml/2006/main">
+              <a:graphicData uri="http://schemas.openxmlformats.org/drawingml/2006/picture">
+                <pic:pic xmlns:pic="http://schemas.openxmlformats.org/drawingml/2006/picture">
+                  <pic:nvPicPr>
+                    <pic:cNvPr id="1" name=""/>
+                    <pic:cNvPicPr/>
+                  </pic:nvPicPr>
+                  <pic:blipFill>
+                    <a:blip r:embed="rId19">
+                      <a:extLst>
+                        <a:ext uri="{28A0092B-C50C-407E-A947-70E740481C1C}">
+                          <a14:useLocalDpi xmlns:a14="http://schemas.microsoft.com/office/drawing/2010/main" val="0"/>
+                        </a:ext>
+                      </a:extLst>
+                    </a:blip>
+                    <a:stretch>
+                      <a:fillRect/>
+                    </a:stretch>
+                  </pic:blipFill>
+                  <pic:spPr>
+                    <a:xfrm>
+                      <a:off x="0" y="0"/>
+                      <a:ext cx="5731510" cy="3135630"/>
+                    </a:xfrm>
+                    <a:prstGeom prst="rect">
+                      <a:avLst/>
+                    </a:prstGeom>
+                  </pic:spPr>
+                </pic:pic>
+              </a:graphicData>
+            </a:graphic>
+          </wp:anchor>
+        </w:drawing>
+      </w:r>
+      <w:r>
+        <w:rPr>
+          <w:rFonts w:hint="eastAsia"/>
+        </w:rPr>
+        <w:t>L</w:t>
+      </w:r>
+      <w:r>
+        <w:t>ike this, their position is fixed with given position and their velocity will get a circular randomly. Thus they get a radius and radian value with random</w:t>
+      </w:r>
+      <w:r>
+        <w:t xml:space="preserve"> and calculate to get </w:t>
+      </w:r>
+      <w:r>
+        <w:t>an</w:t>
+      </w:r>
+      <w:r>
+        <w:t xml:space="preserve"> x and y position with trigonometric function.</w:t>
+      </w:r>
+    </w:p>
+    <w:p>
+      <w:pPr>
+        <w:pStyle w:val="a4"/>
+        <w:numPr>
+          <w:ilvl w:val="2"/>
+          <w:numId w:val="2"/>
+        </w:numPr>
+        <w:ind w:leftChars="0"/>
+        <w:rPr>
+          <w:rFonts w:hint="eastAsia"/>
+        </w:rPr>
+      </w:pPr>
+      <w:r>
+        <w:rPr>
+          <w:rFonts w:hint="eastAsia"/>
+        </w:rPr>
+        <w:t xml:space="preserve">Furthermore, </w:t>
+      </w:r>
+      <w:r>
+        <w:t xml:space="preserve">I’ve implement this to represent </w:t>
+      </w:r>
+      <w:r>
+        <w:rPr>
+          <w:rFonts w:hint="eastAsia"/>
+        </w:rPr>
+        <w:t>that color going to become red when they are</w:t>
+      </w:r>
+      <w:r>
+        <w:t xml:space="preserve"> far away from the start position of explosion.</w:t>
+      </w:r>
+      <w:bookmarkStart w:id="0" w:name="_GoBack"/>
+      <w:bookmarkEnd w:id="0"/>
     </w:p>
     <w:sectPr>
       <w:pgSz w:w="11906" w:h="16838"/>
@@ -750,7 +1558,7 @@
         <w:ind w:left="1200" w:hanging="400"/>
       </w:pPr>
     </w:lvl>
-    <w:lvl w:ilvl="2" w:tplc="0409001B" w:tentative="1">
+    <w:lvl w:ilvl="2" w:tplc="0409001B">
       <w:start w:val="1"/>
       <w:numFmt w:val="lowerRoman"/>
       <w:lvlText w:val="%3."/>
@@ -963,11 +1771,100 @@
       </w:rPr>
     </w:lvl>
   </w:abstractNum>
+  <w:abstractNum w:abstractNumId="2" w15:restartNumberingAfterBreak="0">
+    <w:nsid w:val="7AF71FE3"/>
+    <w:multiLevelType w:val="hybridMultilevel"/>
+    <w:tmpl w:val="3BACBACE"/>
+    <w:lvl w:ilvl="0" w:tplc="0409000F">
+      <w:start w:val="1"/>
+      <w:numFmt w:val="decimal"/>
+      <w:lvlText w:val="%1."/>
+      <w:lvlJc w:val="left"/>
+      <w:pPr>
+        <w:ind w:left="800" w:hanging="400"/>
+      </w:pPr>
+    </w:lvl>
+    <w:lvl w:ilvl="1" w:tplc="04090019" w:tentative="1">
+      <w:start w:val="1"/>
+      <w:numFmt w:val="upperLetter"/>
+      <w:lvlText w:val="%2."/>
+      <w:lvlJc w:val="left"/>
+      <w:pPr>
+        <w:ind w:left="1200" w:hanging="400"/>
+      </w:pPr>
+    </w:lvl>
+    <w:lvl w:ilvl="2" w:tplc="0409001B" w:tentative="1">
+      <w:start w:val="1"/>
+      <w:numFmt w:val="lowerRoman"/>
+      <w:lvlText w:val="%3."/>
+      <w:lvlJc w:val="right"/>
+      <w:pPr>
+        <w:ind w:left="1600" w:hanging="400"/>
+      </w:pPr>
+    </w:lvl>
+    <w:lvl w:ilvl="3" w:tplc="0409000F" w:tentative="1">
+      <w:start w:val="1"/>
+      <w:numFmt w:val="decimal"/>
+      <w:lvlText w:val="%4."/>
+      <w:lvlJc w:val="left"/>
+      <w:pPr>
+        <w:ind w:left="2000" w:hanging="400"/>
+      </w:pPr>
+    </w:lvl>
+    <w:lvl w:ilvl="4" w:tplc="04090019" w:tentative="1">
+      <w:start w:val="1"/>
+      <w:numFmt w:val="upperLetter"/>
+      <w:lvlText w:val="%5."/>
+      <w:lvlJc w:val="left"/>
+      <w:pPr>
+        <w:ind w:left="2400" w:hanging="400"/>
+      </w:pPr>
+    </w:lvl>
+    <w:lvl w:ilvl="5" w:tplc="0409001B" w:tentative="1">
+      <w:start w:val="1"/>
+      <w:numFmt w:val="lowerRoman"/>
+      <w:lvlText w:val="%6."/>
+      <w:lvlJc w:val="right"/>
+      <w:pPr>
+        <w:ind w:left="2800" w:hanging="400"/>
+      </w:pPr>
+    </w:lvl>
+    <w:lvl w:ilvl="6" w:tplc="0409000F" w:tentative="1">
+      <w:start w:val="1"/>
+      <w:numFmt w:val="decimal"/>
+      <w:lvlText w:val="%7."/>
+      <w:lvlJc w:val="left"/>
+      <w:pPr>
+        <w:ind w:left="3200" w:hanging="400"/>
+      </w:pPr>
+    </w:lvl>
+    <w:lvl w:ilvl="7" w:tplc="04090019" w:tentative="1">
+      <w:start w:val="1"/>
+      <w:numFmt w:val="upperLetter"/>
+      <w:lvlText w:val="%8."/>
+      <w:lvlJc w:val="left"/>
+      <w:pPr>
+        <w:ind w:left="3600" w:hanging="400"/>
+      </w:pPr>
+    </w:lvl>
+    <w:lvl w:ilvl="8" w:tplc="0409001B" w:tentative="1">
+      <w:start w:val="1"/>
+      <w:numFmt w:val="lowerRoman"/>
+      <w:lvlText w:val="%9."/>
+      <w:lvlJc w:val="right"/>
+      <w:pPr>
+        <w:ind w:left="4000" w:hanging="400"/>
+      </w:pPr>
+    </w:lvl>
+  </w:abstractNum>
   <w:num w:numId="1">
     <w:abstractNumId w:val="1"/>
   </w:num>
   <w:num w:numId="2">
     <w:abstractNumId w:val="0"/>
+  </w:num>
+  <w:num w:numId="3">
+    <w:abstractNumId w:val="2"/>
   </w:num>
 </w:numbering>
 </file>
@@ -1376,6 +2273,7 @@
   <w:style w:type="character" w:default="1" w:styleId="a0">
     <w:name w:val="Default Paragraph Font"/>
     <w:uiPriority w:val="1"/>
+    <w:semiHidden/>
     <w:unhideWhenUsed/>
   </w:style>
   <w:style w:type="table" w:default="1" w:styleId="a1">

</xml_diff>